<commit_message>
Ajout de preuve terminaison et correction
</commit_message>
<xml_diff>
--- a/Projet_parcours_sequentiel/Raihei/Calcul_moyenne_doc_prof.docx
+++ b/Projet_parcours_sequentiel/Raihei/Calcul_moyenne_doc_prof.docx
@@ -408,29 +408,7 @@
               <w:rPr>
                 <w:rFonts w:ascii="Times New Roman" w:hAnsi="Times New Roman" w:cs="Times New Roman"/>
               </w:rPr>
-              <w:t xml:space="preserve">Langage de programmation Python : définir une fonction, boucle pour, </w:t>
-            </w:r>
-            <w:proofErr w:type="spellStart"/>
-            <w:proofErr w:type="gramStart"/>
-            <w:r>
-              <w:rPr>
-                <w:rFonts w:ascii="Times New Roman" w:hAnsi="Times New Roman" w:cs="Times New Roman"/>
-              </w:rPr>
-              <w:t>len</w:t>
-            </w:r>
-            <w:proofErr w:type="spellEnd"/>
-            <w:r>
-              <w:rPr>
-                <w:rFonts w:ascii="Times New Roman" w:hAnsi="Times New Roman" w:cs="Times New Roman"/>
-              </w:rPr>
-              <w:t>(</w:t>
-            </w:r>
-            <w:proofErr w:type="gramEnd"/>
-            <w:r>
-              <w:rPr>
-                <w:rFonts w:ascii="Times New Roman" w:hAnsi="Times New Roman" w:cs="Times New Roman"/>
-              </w:rPr>
-              <w:t>) pour obtenir la taille d’une liste.</w:t>
+              <w:t>Langage de programmation Python : définir une fonction, boucle pour, len() pour obtenir la taille d’une liste.</w:t>
             </w:r>
           </w:p>
           <w:p>
@@ -449,6 +427,24 @@
                 <w:rFonts w:ascii="Times New Roman" w:hAnsi="Times New Roman" w:cs="Times New Roman"/>
               </w:rPr>
               <w:t xml:space="preserve">Notion de complexité d’un algorithme. </w:t>
+            </w:r>
+          </w:p>
+          <w:p>
+            <w:pPr>
+              <w:pStyle w:val="Paragraphedeliste"/>
+              <w:numPr>
+                <w:ilvl w:val="0"/>
+                <w:numId w:val="8"/>
+              </w:numPr>
+              <w:rPr>
+                <w:rFonts w:ascii="Times New Roman" w:hAnsi="Times New Roman" w:cs="Times New Roman"/>
+              </w:rPr>
+            </w:pPr>
+            <w:r>
+              <w:rPr>
+                <w:rFonts w:ascii="Times New Roman" w:hAnsi="Times New Roman" w:cs="Times New Roman"/>
+              </w:rPr>
+              <w:t>Notion de terminaison, correction partielle et totale d’un algorithme.</w:t>
             </w:r>
           </w:p>
         </w:tc>
@@ -563,19 +559,11 @@
                 <w:rFonts w:ascii="Times New Roman" w:hAnsi="Times New Roman" w:cs="Times New Roman"/>
               </w:rPr>
             </w:pPr>
-            <w:proofErr w:type="spellStart"/>
-            <w:r>
-              <w:rPr>
-                <w:rFonts w:ascii="Times New Roman" w:hAnsi="Times New Roman" w:cs="Times New Roman"/>
-              </w:rPr>
-              <w:t>EduPython</w:t>
-            </w:r>
-            <w:proofErr w:type="spellEnd"/>
-            <w:r>
-              <w:rPr>
-                <w:rFonts w:ascii="Times New Roman" w:hAnsi="Times New Roman" w:cs="Times New Roman"/>
-              </w:rPr>
-              <w:t>.</w:t>
+            <w:r>
+              <w:rPr>
+                <w:rFonts w:ascii="Times New Roman" w:hAnsi="Times New Roman" w:cs="Times New Roman"/>
+              </w:rPr>
+              <w:t>EduPython.</w:t>
             </w:r>
           </w:p>
         </w:tc>
@@ -632,8 +620,6 @@
               </w:rPr>
               <w:t>.</w:t>
             </w:r>
-            <w:bookmarkStart w:id="1" w:name="_GoBack"/>
-            <w:bookmarkEnd w:id="1"/>
           </w:p>
           <w:p>
             <w:pPr>
@@ -650,21 +636,7 @@
               <w:rPr>
                 <w:rFonts w:ascii="Times New Roman" w:hAnsi="Times New Roman" w:cs="Times New Roman"/>
               </w:rPr>
-              <w:t xml:space="preserve">Un ordinateur où est installé </w:t>
-            </w:r>
-            <w:proofErr w:type="spellStart"/>
-            <w:r>
-              <w:rPr>
-                <w:rFonts w:ascii="Times New Roman" w:hAnsi="Times New Roman" w:cs="Times New Roman"/>
-              </w:rPr>
-              <w:t>EduPython</w:t>
-            </w:r>
-            <w:proofErr w:type="spellEnd"/>
-            <w:r>
-              <w:rPr>
-                <w:rFonts w:ascii="Times New Roman" w:hAnsi="Times New Roman" w:cs="Times New Roman"/>
-              </w:rPr>
-              <w:t>.</w:t>
+              <w:t>Un ordinateur où est installé EduPython.</w:t>
             </w:r>
             <w:r>
               <w:rPr>
@@ -767,21 +739,7 @@
               <w:rPr>
                 <w:rFonts w:ascii="Times New Roman" w:hAnsi="Times New Roman" w:cs="Times New Roman"/>
               </w:rPr>
-              <w:t xml:space="preserve">Une tablette pour prendre en photo et </w:t>
-            </w:r>
-            <w:proofErr w:type="spellStart"/>
-            <w:r>
-              <w:rPr>
-                <w:rFonts w:ascii="Times New Roman" w:hAnsi="Times New Roman" w:cs="Times New Roman"/>
-              </w:rPr>
-              <w:t>vidéoprojeter</w:t>
-            </w:r>
-            <w:proofErr w:type="spellEnd"/>
-            <w:r>
-              <w:rPr>
-                <w:rFonts w:ascii="Times New Roman" w:hAnsi="Times New Roman" w:cs="Times New Roman"/>
-              </w:rPr>
-              <w:t xml:space="preserve"> la production des groupes qui exposeront leur solution à la classe.</w:t>
+              <w:t>Une tablette pour prendre en photo et vidéoprojeter la production des groupes qui exposeront leur solution à la classe.</w:t>
             </w:r>
           </w:p>
         </w:tc>
@@ -824,21 +782,7 @@
               <w:rPr>
                 <w:rFonts w:ascii="Times New Roman" w:hAnsi="Times New Roman" w:cs="Times New Roman"/>
               </w:rPr>
-              <w:t xml:space="preserve">Salle informatique, idéalement avec des ordinateurs disposés en forme de U. Au centre de la salle, des tables et des chaises en face d’un tableau </w:t>
-            </w:r>
-            <w:proofErr w:type="spellStart"/>
-            <w:r>
-              <w:rPr>
-                <w:rFonts w:ascii="Times New Roman" w:hAnsi="Times New Roman" w:cs="Times New Roman"/>
-              </w:rPr>
-              <w:t>velleda</w:t>
-            </w:r>
-            <w:proofErr w:type="spellEnd"/>
-            <w:r>
-              <w:rPr>
-                <w:rFonts w:ascii="Times New Roman" w:hAnsi="Times New Roman" w:cs="Times New Roman"/>
-              </w:rPr>
-              <w:t xml:space="preserve">. </w:t>
+              <w:t xml:space="preserve">Salle informatique, idéalement avec des ordinateurs disposés en forme de U. Au centre de la salle, des tables et des chaises en face d’un tableau velleda. </w:t>
             </w:r>
           </w:p>
         </w:tc>
@@ -1184,21 +1128,7 @@
               <w:rPr>
                 <w:rFonts w:ascii="Times New Roman" w:hAnsi="Times New Roman" w:cs="Times New Roman"/>
               </w:rPr>
-              <w:t>Voir le document « </w:t>
-            </w:r>
-            <w:proofErr w:type="spellStart"/>
-            <w:r>
-              <w:rPr>
-                <w:rFonts w:ascii="Times New Roman" w:hAnsi="Times New Roman" w:cs="Times New Roman"/>
-              </w:rPr>
-              <w:t>Calcul_moyenne_doc_élèves_correction</w:t>
-            </w:r>
-            <w:proofErr w:type="spellEnd"/>
-            <w:r>
-              <w:rPr>
-                <w:rFonts w:ascii="Times New Roman" w:hAnsi="Times New Roman" w:cs="Times New Roman"/>
-              </w:rPr>
-              <w:t> »</w:t>
+              <w:t>Voir le document « Calcul_moyenne_doc_élèves_correction »</w:t>
             </w:r>
           </w:p>
         </w:tc>
@@ -1265,29 +1195,7 @@
               <w:rPr>
                 <w:rFonts w:ascii="Times New Roman" w:hAnsi="Times New Roman"/>
               </w:rPr>
-              <w:t xml:space="preserve">Indication/rappel : </w:t>
-            </w:r>
-            <w:proofErr w:type="spellStart"/>
-            <w:proofErr w:type="gramStart"/>
-            <w:r>
-              <w:rPr>
-                <w:rFonts w:ascii="Times New Roman" w:hAnsi="Times New Roman"/>
-              </w:rPr>
-              <w:t>len</w:t>
-            </w:r>
-            <w:proofErr w:type="spellEnd"/>
-            <w:r>
-              <w:rPr>
-                <w:rFonts w:ascii="Times New Roman" w:hAnsi="Times New Roman"/>
-              </w:rPr>
-              <w:t>(</w:t>
-            </w:r>
-            <w:proofErr w:type="gramEnd"/>
-            <w:r>
-              <w:rPr>
-                <w:rFonts w:ascii="Times New Roman" w:hAnsi="Times New Roman"/>
-              </w:rPr>
-              <w:t xml:space="preserve">) </w:t>
+              <w:t xml:space="preserve">Indication/rappel : len() </w:t>
             </w:r>
             <w:r>
               <w:rPr>
@@ -1313,6 +1221,7 @@
               <w:rPr>
                 <w:rFonts w:ascii="Times New Roman" w:hAnsi="Times New Roman" w:cs="Times New Roman"/>
               </w:rPr>
+              <w:lastRenderedPageBreak/>
               <w:t>Différenciation d’organisation :</w:t>
             </w:r>
           </w:p>
@@ -1356,7 +1265,6 @@
               <w:rPr>
                 <w:rFonts w:ascii="Times New Roman" w:hAnsi="Times New Roman" w:cs="Times New Roman"/>
               </w:rPr>
-              <w:lastRenderedPageBreak/>
               <w:t>Différenciation des consignes :</w:t>
             </w:r>
           </w:p>
@@ -1838,6 +1746,8 @@
                 <w:b/>
               </w:rPr>
             </w:pPr>
+            <w:bookmarkStart w:id="1" w:name="_GoBack"/>
+            <w:bookmarkEnd w:id="1"/>
             <w:r>
               <w:rPr>
                 <w:rFonts w:ascii="Times New Roman" w:hAnsi="Times New Roman" w:cs="Times New Roman"/>
@@ -2138,19 +2048,7 @@
               <w:rPr>
                 <w:rFonts w:ascii="Times New Roman" w:hAnsi="Times New Roman" w:cs="Times New Roman"/>
               </w:rPr>
-              <w:t xml:space="preserve">Distribution de coups de pouce si nécessaire pour relancer un </w:t>
-            </w:r>
-            <w:r>
-              <w:rPr>
-                <w:rFonts w:ascii="Times New Roman" w:hAnsi="Times New Roman" w:cs="Times New Roman"/>
-              </w:rPr>
-              <w:t>binôme</w:t>
-            </w:r>
-            <w:r>
-              <w:rPr>
-                <w:rFonts w:ascii="Times New Roman" w:hAnsi="Times New Roman" w:cs="Times New Roman"/>
-              </w:rPr>
-              <w:t xml:space="preserve"> dans la recherche. </w:t>
+              <w:t xml:space="preserve">Distribution de coups de pouce si nécessaire pour relancer un binôme dans la recherche. </w:t>
             </w:r>
           </w:p>
           <w:p>
@@ -2315,25 +2213,7 @@
               <w:rPr>
                 <w:rFonts w:ascii="Times New Roman" w:hAnsi="Times New Roman" w:cs="Times New Roman"/>
               </w:rPr>
-              <w:t>L’enseignant demande d’écrire l</w:t>
-            </w:r>
-            <w:r>
-              <w:rPr>
-                <w:rFonts w:ascii="Times New Roman" w:hAnsi="Times New Roman" w:cs="Times New Roman"/>
-              </w:rPr>
-              <w:t xml:space="preserve">e </w:t>
-            </w:r>
-            <w:r>
-              <w:rPr>
-                <w:rFonts w:ascii="Times New Roman" w:hAnsi="Times New Roman" w:cs="Times New Roman"/>
-              </w:rPr>
-              <w:t>programme</w:t>
-            </w:r>
-            <w:r>
-              <w:rPr>
-                <w:rFonts w:ascii="Times New Roman" w:hAnsi="Times New Roman" w:cs="Times New Roman"/>
-              </w:rPr>
-              <w:t xml:space="preserve"> correspondant à la stratégie choisie.</w:t>
+              <w:t>L’enseignant demande d’écrire le programme correspondant à la stratégie choisie.</w:t>
             </w:r>
           </w:p>
         </w:tc>
@@ -2532,52 +2412,16 @@
               <w:rPr>
                 <w:rFonts w:ascii="Times New Roman" w:hAnsi="Times New Roman" w:cs="Times New Roman"/>
               </w:rPr>
-              <w:t xml:space="preserve">L’enseignant expose le travail de certains </w:t>
-            </w:r>
-            <w:r>
-              <w:rPr>
-                <w:rFonts w:ascii="Times New Roman" w:hAnsi="Times New Roman" w:cs="Times New Roman"/>
-              </w:rPr>
-              <w:t>binôm</w:t>
-            </w:r>
-            <w:r>
-              <w:rPr>
-                <w:rFonts w:ascii="Times New Roman" w:hAnsi="Times New Roman" w:cs="Times New Roman"/>
-              </w:rPr>
-              <w:t xml:space="preserve">es. Le travail des </w:t>
-            </w:r>
-            <w:r>
-              <w:rPr>
-                <w:rFonts w:ascii="Times New Roman" w:hAnsi="Times New Roman" w:cs="Times New Roman"/>
-              </w:rPr>
-              <w:t>binôm</w:t>
-            </w:r>
-            <w:r>
-              <w:rPr>
-                <w:rFonts w:ascii="Times New Roman" w:hAnsi="Times New Roman" w:cs="Times New Roman"/>
-              </w:rPr>
-              <w:t xml:space="preserve">es choisis est vidéoprojeté.  </w:t>
-            </w:r>
-          </w:p>
-          <w:p>
-            <w:pPr>
-              <w:pStyle w:val="Paragraphedeliste"/>
-              <w:rPr>
-                <w:rFonts w:ascii="Times New Roman" w:hAnsi="Times New Roman" w:cs="Times New Roman"/>
-              </w:rPr>
-            </w:pPr>
-            <w:r>
-              <w:rPr>
-                <w:rFonts w:ascii="Times New Roman" w:hAnsi="Times New Roman" w:cs="Times New Roman"/>
-              </w:rPr>
-              <w:t>C’est l’occasion ici de revenir sur la complexité des différents algorithmes proposés.</w:t>
-            </w:r>
-            <w:r>
-              <w:rPr>
-                <w:rFonts w:ascii="Times New Roman" w:hAnsi="Times New Roman" w:cs="Times New Roman"/>
-              </w:rPr>
-              <w:t xml:space="preserve"> On montre alors que la complexité est linéaire. </w:t>
-            </w:r>
+              <w:t xml:space="preserve">L’enseignant expose le travail de certains binômes. Le travail des binômes choisis est vidéoprojeté.  </w:t>
+            </w:r>
+          </w:p>
+          <w:p>
+            <w:pPr>
+              <w:pStyle w:val="Paragraphedeliste"/>
+              <w:rPr>
+                <w:rFonts w:ascii="Times New Roman" w:hAnsi="Times New Roman" w:cs="Times New Roman"/>
+              </w:rPr>
+            </w:pPr>
           </w:p>
         </w:tc>
       </w:tr>
@@ -2619,10 +2463,27 @@
           <w:p>
             <w:pPr>
               <w:pStyle w:val="Paragraphedeliste"/>
-              <w:rPr>
-                <w:rFonts w:ascii="Times New Roman" w:hAnsi="Times New Roman" w:cs="Times New Roman"/>
-              </w:rPr>
-            </w:pPr>
+              <w:numPr>
+                <w:ilvl w:val="0"/>
+                <w:numId w:val="1"/>
+              </w:numPr>
+              <w:rPr>
+                <w:rFonts w:ascii="Times New Roman" w:hAnsi="Times New Roman" w:cs="Times New Roman"/>
+              </w:rPr>
+            </w:pPr>
+            <w:r>
+              <w:rPr>
+                <w:rFonts w:ascii="Times New Roman" w:hAnsi="Times New Roman" w:cs="Times New Roman"/>
+              </w:rPr>
+              <w:t xml:space="preserve">Les élèves expertisent l’algorithme : calcul de la complexité, preuve de la terminaison, preuve de la </w:t>
+            </w:r>
+            <w:r>
+              <w:rPr>
+                <w:rFonts w:ascii="Times New Roman" w:hAnsi="Times New Roman" w:cs="Times New Roman"/>
+              </w:rPr>
+              <w:lastRenderedPageBreak/>
+              <w:t xml:space="preserve">correction partielle et totale. </w:t>
+            </w:r>
           </w:p>
         </w:tc>
         <w:tc>
@@ -2644,7 +2505,111 @@
               <w:rPr>
                 <w:rFonts w:ascii="Times New Roman" w:hAnsi="Times New Roman" w:cs="Times New Roman"/>
               </w:rPr>
-              <w:t>Bilan de l’activité, ce qu’il faut retenir.</w:t>
+              <w:lastRenderedPageBreak/>
+              <w:t>L’enseignant circule pour accompagner les groupes dans les différentes étapes de l’expertise.</w:t>
+            </w:r>
+          </w:p>
+          <w:p>
+            <w:pPr>
+              <w:pStyle w:val="Paragraphedeliste"/>
+              <w:numPr>
+                <w:ilvl w:val="0"/>
+                <w:numId w:val="1"/>
+              </w:numPr>
+              <w:rPr>
+                <w:rFonts w:ascii="Times New Roman" w:hAnsi="Times New Roman" w:cs="Times New Roman"/>
+              </w:rPr>
+            </w:pPr>
+            <w:r>
+              <w:rPr>
+                <w:rFonts w:ascii="Times New Roman" w:hAnsi="Times New Roman" w:cs="Times New Roman"/>
+              </w:rPr>
+              <w:lastRenderedPageBreak/>
+              <w:t>On revient ici sur les notions de complexité, terminaison, correction partielle et totale d’un algorithme.</w:t>
+            </w:r>
+            <w:r>
+              <w:rPr>
+                <w:rFonts w:ascii="Times New Roman" w:hAnsi="Times New Roman" w:cs="Times New Roman"/>
+              </w:rPr>
+              <w:t xml:space="preserve"> </w:t>
+            </w:r>
+          </w:p>
+        </w:tc>
+      </w:tr>
+      <w:tr>
+        <w:trPr>
+          <w:trHeight w:val="663"/>
+        </w:trPr>
+        <w:tc>
+          <w:tcPr>
+            <w:tcW w:w="1635" w:type="dxa"/>
+            <w:vMerge/>
+            <w:shd w:val="clear" w:color="auto" w:fill="CC99FF"/>
+          </w:tcPr>
+          <w:p>
+            <w:pPr>
+              <w:rPr>
+                <w:rFonts w:ascii="Times New Roman" w:hAnsi="Times New Roman" w:cs="Times New Roman"/>
+                <w:b/>
+              </w:rPr>
+            </w:pPr>
+          </w:p>
+        </w:tc>
+        <w:tc>
+          <w:tcPr>
+            <w:tcW w:w="1195" w:type="dxa"/>
+          </w:tcPr>
+          <w:p>
+            <w:pPr>
+              <w:rPr>
+                <w:rFonts w:ascii="Times New Roman" w:hAnsi="Times New Roman" w:cs="Times New Roman"/>
+              </w:rPr>
+            </w:pPr>
+          </w:p>
+        </w:tc>
+        <w:tc>
+          <w:tcPr>
+            <w:tcW w:w="3402" w:type="dxa"/>
+          </w:tcPr>
+          <w:p>
+            <w:pPr>
+              <w:pStyle w:val="Paragraphedeliste"/>
+              <w:numPr>
+                <w:ilvl w:val="0"/>
+                <w:numId w:val="1"/>
+              </w:numPr>
+              <w:rPr>
+                <w:rFonts w:ascii="Times New Roman" w:hAnsi="Times New Roman" w:cs="Times New Roman"/>
+              </w:rPr>
+            </w:pPr>
+            <w:r>
+              <w:rPr>
+                <w:rFonts w:ascii="Times New Roman" w:hAnsi="Times New Roman" w:cs="Times New Roman"/>
+              </w:rPr>
+              <w:t xml:space="preserve">Les binômes proposent leur solution. </w:t>
+            </w:r>
+          </w:p>
+        </w:tc>
+        <w:tc>
+          <w:tcPr>
+            <w:tcW w:w="4395" w:type="dxa"/>
+          </w:tcPr>
+          <w:p>
+            <w:pPr>
+              <w:pStyle w:val="Paragraphedeliste"/>
+              <w:numPr>
+                <w:ilvl w:val="0"/>
+                <w:numId w:val="1"/>
+              </w:numPr>
+              <w:rPr>
+                <w:rFonts w:ascii="Times New Roman" w:hAnsi="Times New Roman" w:cs="Times New Roman"/>
+              </w:rPr>
+            </w:pPr>
+            <w:r>
+              <w:rPr>
+                <w:rFonts w:ascii="Times New Roman" w:hAnsi="Times New Roman" w:cs="Times New Roman"/>
+              </w:rPr>
+              <w:t>Mise en commun et correction de l’expertise.</w:t>
             </w:r>
           </w:p>
         </w:tc>
@@ -3738,7 +3703,7 @@
       </w:pPr>
     </w:pPrDefault>
   </w:docDefaults>
-  <w:latentStyles w:defLockedState="0" w:defUIPriority="99" w:defSemiHidden="0" w:defUnhideWhenUsed="0" w:defQFormat="0" w:count="376">
+  <w:latentStyles w:defLockedState="0" w:defUIPriority="99" w:defSemiHidden="0" w:defUnhideWhenUsed="0" w:defQFormat="0" w:count="377">
     <w:lsdException w:name="Normal" w:uiPriority="0" w:qFormat="1"/>
     <w:lsdException w:name="heading 1" w:uiPriority="9" w:qFormat="1"/>
     <w:lsdException w:name="heading 2" w:semiHidden="1" w:uiPriority="9" w:unhideWhenUsed="1" w:qFormat="1"/>
@@ -3844,7 +3809,6 @@
     <w:lsdException w:name="HTML Sample" w:semiHidden="1" w:unhideWhenUsed="1"/>
     <w:lsdException w:name="HTML Typewriter" w:semiHidden="1" w:unhideWhenUsed="1"/>
     <w:lsdException w:name="HTML Variable" w:semiHidden="1" w:unhideWhenUsed="1"/>
-    <w:lsdException w:name="Normal Table" w:semiHidden="1" w:unhideWhenUsed="1"/>
     <w:lsdException w:name="annotation subject" w:semiHidden="1" w:unhideWhenUsed="1"/>
     <w:lsdException w:name="No List" w:semiHidden="1" w:unhideWhenUsed="1"/>
     <w:lsdException w:name="Outline List 1" w:semiHidden="1" w:unhideWhenUsed="1"/>
@@ -3891,10 +3855,8 @@
     <w:lsdException w:name="Table Subtle 2" w:semiHidden="1" w:unhideWhenUsed="1"/>
     <w:lsdException w:name="Table Web 1" w:semiHidden="1" w:unhideWhenUsed="1"/>
     <w:lsdException w:name="Table Web 2" w:semiHidden="1" w:unhideWhenUsed="1"/>
-    <w:lsdException w:name="Table Web 3" w:semiHidden="1" w:unhideWhenUsed="1"/>
     <w:lsdException w:name="Balloon Text" w:semiHidden="1" w:unhideWhenUsed="1"/>
     <w:lsdException w:name="Table Grid" w:uiPriority="39"/>
-    <w:lsdException w:name="Table Theme" w:semiHidden="1" w:unhideWhenUsed="1"/>
     <w:lsdException w:name="Placeholder Text" w:semiHidden="1"/>
     <w:lsdException w:name="No Spacing" w:uiPriority="1" w:qFormat="1"/>
     <w:lsdException w:name="Light Shading" w:uiPriority="60"/>
@@ -4115,6 +4077,7 @@
     <w:lsdException w:name="Hashtag" w:semiHidden="1" w:unhideWhenUsed="1"/>
     <w:lsdException w:name="Unresolved Mention" w:semiHidden="1" w:unhideWhenUsed="1"/>
     <w:lsdException w:name="Smart Link" w:semiHidden="1" w:unhideWhenUsed="1"/>
+    <w:lsdException w:name="Smart Link Error" w:semiHidden="1" w:unhideWhenUsed="1"/>
   </w:latentStyles>
   <w:style w:type="paragraph" w:default="1" w:styleId="Normal">
     <w:name w:val="Normal"/>

</xml_diff>